<commit_message>
I/O Virtualization Test Cases
</commit_message>
<xml_diff>
--- a/TestCases/IOVirtualization/FT-IOV-0005.docx
+++ b/TestCases/IOVirtualization/FT-IOV-0005.docx
@@ -113,13 +113,13 @@
               <w:rPr>
                 <w:rFonts w:hint="eastAsia"/>
               </w:rPr>
-              <w:t>IOV-000</w:t>
-            </w:r>
-            <w:r>
-              <w:rPr>
-                <w:rFonts w:hint="eastAsia"/>
-              </w:rPr>
-              <w:t>5</w:t>
+              <w:t>IOV-00</w:t>
+            </w:r>
+            <w:r>
+              <w:rPr>
+                <w:rFonts w:hint="eastAsia"/>
+              </w:rPr>
+              <w:t>05</w:t>
             </w:r>
           </w:p>
         </w:tc>
@@ -207,7 +207,19 @@
               <w:rPr>
                 <w:rFonts w:hint="eastAsia"/>
               </w:rPr>
-              <w:t>VMs for long times</w:t>
+              <w:t>VMs</w:t>
+            </w:r>
+            <w:r>
+              <w:rPr>
+                <w:rFonts w:hint="eastAsia"/>
+              </w:rPr>
+              <w:t xml:space="preserve"> </w:t>
+            </w:r>
+            <w:r>
+              <w:rPr>
+                <w:rFonts w:hint="eastAsia"/>
+              </w:rPr>
+              <w:t>for long times</w:t>
             </w:r>
             <w:r>
               <w:rPr>
@@ -342,7 +354,19 @@
               <w:rPr>
                 <w:rFonts w:hint="eastAsia"/>
               </w:rPr>
-              <w:t>04/08/2013</w:t>
+              <w:t>04/</w:t>
+            </w:r>
+            <w:r>
+              <w:rPr>
+                <w:rFonts w:hint="eastAsia"/>
+              </w:rPr>
+              <w:t>16</w:t>
+            </w:r>
+            <w:r>
+              <w:rPr>
+                <w:rFonts w:hint="eastAsia"/>
+              </w:rPr>
+              <w:t>/2013</w:t>
             </w:r>
           </w:p>
         </w:tc>
@@ -677,8 +701,6 @@
               </w:rPr>
               <w:t>4</w:t>
             </w:r>
-            <w:bookmarkStart w:id="0" w:name="_GoBack"/>
-            <w:bookmarkEnd w:id="0"/>
           </w:p>
           <w:p>
             <w:pPr>
@@ -1050,6 +1072,9 @@
                 <w:numId w:val="6"/>
               </w:numPr>
               <w:ind w:leftChars="0"/>
+              <w:rPr>
+                <w:rFonts w:hint="eastAsia"/>
+              </w:rPr>
             </w:pPr>
             <w:r>
               <w:rPr>
@@ -1227,14 +1252,16 @@
               <w:rPr>
                 <w:rFonts w:hint="eastAsia"/>
               </w:rPr>
-              <w:t>Repeat 9-16</w:t>
-            </w:r>
-            <w:r>
-              <w:rPr>
-                <w:rFonts w:hint="eastAsia"/>
-              </w:rPr>
-              <w:t xml:space="preserve"> </w:t>
-            </w:r>
+              <w:t xml:space="preserve">Repeat </w:t>
+            </w:r>
+            <w:r>
+              <w:rPr>
+                <w:rFonts w:hint="eastAsia"/>
+              </w:rPr>
+              <w:t>9-16</w:t>
+            </w:r>
+            <w:bookmarkStart w:id="0" w:name="_GoBack"/>
+            <w:bookmarkEnd w:id="0"/>
           </w:p>
         </w:tc>
       </w:tr>
@@ -3142,7 +3169,7 @@
 </file>
 
 <file path=customXml/itemProps1.xml><?xml version="1.0" encoding="utf-8"?>
-<ds:datastoreItem xmlns:ds="http://schemas.openxmlformats.org/officeDocument/2006/customXml" ds:itemID="{C886DF90-2F04-4BF7-9DC5-D2EF0088A996}">
+<ds:datastoreItem xmlns:ds="http://schemas.openxmlformats.org/officeDocument/2006/customXml" ds:itemID="{C9499BF0-242B-4EFE-8C82-C02EB73BF52E}">
   <ds:schemaRefs>
     <ds:schemaRef ds:uri="http://schemas.openxmlformats.org/officeDocument/2006/bibliography"/>
   </ds:schemaRefs>

</xml_diff>